<commit_message>
Some minor improvement in S2-97-98-HW2-P4 solution
</commit_message>
<xml_diff>
--- a/Homeworks/S2-97-98/CN1-S2-97-98-HW2.docx
+++ b/Homeworks/S2-97-98/CN1-S2-97-98-HW2.docx
@@ -6355,7 +6355,27 @@
           <w:rFonts w:eastAsiaTheme="minorEastAsia" w:hint="cs"/>
           <w:rtl/>
         </w:rPr>
-        <w:t xml:space="preserve"> تلاش قبلی ناموفق بوده‌اند و لذا به همین تعداد بازارسال داشته‌ایم. لذا متغیر تصادفی تعداد ارسال‌ها برای دریافت موفقیت‌آمیز را به این شکل تعریف می‌کنیم: </w:t>
+        <w:t xml:space="preserve"> تلاش قبلی ناموفق بوده‌اند و لذا به همین تعداد بازارسال داشته‌ایم. لذا متغیر تصادفی </w:t>
+      </w:r>
+      <w:r>
+        <w:rPr>
+          <w:rFonts w:eastAsiaTheme="minorEastAsia"/>
+        </w:rPr>
+        <w:t>X</w:t>
+      </w:r>
+      <w:r>
+        <w:rPr>
+          <w:rFonts w:eastAsiaTheme="minorEastAsia" w:hint="cs"/>
+          <w:rtl/>
+        </w:rPr>
+        <w:t xml:space="preserve"> را </w:t>
+      </w:r>
+      <w:r>
+        <w:rPr>
+          <w:rFonts w:eastAsiaTheme="minorEastAsia" w:hint="cs"/>
+          <w:rtl/>
+        </w:rPr>
+        <w:t>تعداد تلاش‌ها برای دست‌یابی به موفقیت تعریف می‌کنیم. تابع جرم احتمال این متغیر تصادفی به صورت زیر می‌شود.</w:t>
       </w:r>
     </w:p>
     <w:p>
@@ -6512,6 +6532,8 @@
           </m:sSub>
         </m:oMath>
       </m:oMathPara>
+      <w:bookmarkStart w:id="0" w:name="_GoBack"/>
+      <w:bookmarkEnd w:id="0"/>
     </w:p>
     <w:p>
       <w:pPr>
@@ -8005,16 +8027,7 @@
           <w:rFonts w:hint="cs"/>
           <w:rtl/>
         </w:rPr>
-        <w:t xml:space="preserve"> است. بنابراین تعداد متوسط دفعات ارسال برابر میانگین متغ</w:t>
-      </w:r>
-      <w:bookmarkStart w:id="0" w:name="_GoBack"/>
-      <w:bookmarkEnd w:id="0"/>
-      <w:r>
-        <w:rPr>
-          <w:rFonts w:hint="cs"/>
-          <w:rtl/>
-        </w:rPr>
-        <w:t xml:space="preserve">یر تصادفی هندسی یعنی </w:t>
+        <w:t xml:space="preserve"> است. بنابراین تعداد متوسط دفعات ارسال برابر میانگین متغیر تصادفی هندسی یعنی </w:t>
       </w:r>
       <m:oMath>
         <m:f>
@@ -12053,7 +12066,7 @@
         <v:path o:extrusionok="f" gradientshapeok="t" o:connecttype="rect"/>
         <o:lock v:ext="edit" aspectratio="t"/>
       </v:shapetype>
-      <v:shape id="_x0000_i1035" type="#_x0000_t75" style="width:14.5pt;height:14.5pt" o:bullet="t">
+      <v:shape id="_x0000_i1044" type="#_x0000_t75" style="width:14.5pt;height:14.5pt" o:bullet="t">
         <v:imagedata r:id="rId1" o:title="mso4629"/>
       </v:shape>
     </w:pict>
@@ -15690,7 +15703,7 @@
 </file>
 
 <file path=customXml/itemProps1.xml><?xml version="1.0" encoding="utf-8"?>
-<ds:datastoreItem xmlns:ds="http://schemas.openxmlformats.org/officeDocument/2006/customXml" ds:itemID="{7CCD67FA-A990-4BA0-95B6-3E67D6FFB2F6}">
+<ds:datastoreItem xmlns:ds="http://schemas.openxmlformats.org/officeDocument/2006/customXml" ds:itemID="{4FD0282E-54AB-4727-8D03-43BD7D7C83C2}">
   <ds:schemaRefs>
     <ds:schemaRef ds:uri="http://schemas.openxmlformats.org/officeDocument/2006/bibliography"/>
   </ds:schemaRefs>

</xml_diff>

<commit_message>
Updates problem score section of CN1-S2-97-98-HW2.
</commit_message>
<xml_diff>
--- a/Homeworks/S2-97-98/CN1-S2-97-98-HW2.docx
+++ b/Homeworks/S2-97-98/CN1-S2-97-98-HW2.docx
@@ -4956,7 +4956,7 @@
           <v:shape id="_x0000_i1026" type="#_x0000_t75" style="width:452.25pt;height:71.25pt" o:ole="" o:allowoverlap="f">
             <v:imagedata r:id="rId13" o:title=""/>
           </v:shape>
-          <o:OLEObject Type="Embed" ProgID="Visio.Drawing.15" ShapeID="_x0000_i1026" DrawAspect="Content" ObjectID="_1612034955" r:id="rId14"/>
+          <o:OLEObject Type="Embed" ProgID="Visio.Drawing.15" ShapeID="_x0000_i1026" DrawAspect="Content" ObjectID="_1612035435" r:id="rId14"/>
         </w:object>
       </w:r>
     </w:p>
@@ -12146,7 +12146,6 @@
       <w:pPr>
         <w:pStyle w:val="Solution"/>
         <w:rPr>
-          <w:rFonts w:hint="cs"/>
           <w:rtl/>
         </w:rPr>
       </w:pPr>
@@ -12218,13 +12217,14 @@
         </w:rPr>
         <w:t xml:space="preserve"> دارای یک مجانب قائم است.</w:t>
       </w:r>
-      <w:bookmarkStart w:id="0" w:name="_GoBack"/>
-      <w:bookmarkEnd w:id="0"/>
     </w:p>
     <w:sectPr>
-      <w:headerReference w:type="default" r:id="rId17"/>
-      <w:footerReference w:type="even" r:id="rId18"/>
-      <w:headerReference w:type="first" r:id="rId19"/>
+      <w:headerReference w:type="even" r:id="rId17"/>
+      <w:headerReference w:type="default" r:id="rId18"/>
+      <w:footerReference w:type="even" r:id="rId19"/>
+      <w:footerReference w:type="default" r:id="rId20"/>
+      <w:headerReference w:type="first" r:id="rId21"/>
+      <w:footerReference w:type="first" r:id="rId22"/>
       <w:pgSz w:w="11907" w:h="16839" w:code="9"/>
       <w:pgMar w:top="1851" w:right="708" w:bottom="851" w:left="709" w:header="567" w:footer="588" w:gutter="0"/>
       <w:pgBorders w:offsetFrom="page">
@@ -12297,6 +12297,26 @@
 </w:ftr>
 </file>
 
+<file path=word/footer2.xml><?xml version="1.0" encoding="utf-8"?>
+<w:ftr xmlns:wpc="http://schemas.microsoft.com/office/word/2010/wordprocessingCanvas" xmlns:cx="http://schemas.microsoft.com/office/drawing/2014/chartex" xmlns:cx1="http://schemas.microsoft.com/office/drawing/2015/9/8/chartex" xmlns:cx2="http://schemas.microsoft.com/office/drawing/2015/10/21/chartex" xmlns:cx3="http://schemas.microsoft.com/office/drawing/2016/5/9/chartex" xmlns:cx4="http://schemas.microsoft.com/office/drawing/2016/5/10/chartex" xmlns:cx5="http://schemas.microsoft.com/office/drawing/2016/5/11/chartex" xmlns:cx6="http://schemas.microsoft.com/office/drawing/2016/5/12/chartex" xmlns:cx7="http://schemas.microsoft.com/office/drawing/2016/5/13/chartex" xmlns:cx8="http://schemas.microsoft.com/office/drawing/2016/5/14/chartex" xmlns:mc="http://schemas.openxmlformats.org/markup-compatibility/2006" xmlns:aink="http://schemas.microsoft.com/office/drawing/2016/ink" xmlns:am3d="http://schemas.microsoft.com/office/drawing/2017/model3d" xmlns:o="urn:schemas-microsoft-com:office:office" xmlns:r="http://schemas.openxmlformats.org/officeDocument/2006/relationships" xmlns:m="http://schemas.openxmlformats.org/officeDocument/2006/math" xmlns:v="urn:schemas-microsoft-com:vml" xmlns:wp14="http://schemas.microsoft.com/office/word/2010/wordprocessingDrawing" xmlns:wp="http://schemas.openxmlformats.org/drawingml/2006/wordprocessingDrawing" xmlns:w10="urn:schemas-microsoft-com:office:word" xmlns:w="http://schemas.openxmlformats.org/wordprocessingml/2006/main" xmlns:w14="http://schemas.microsoft.com/office/word/2010/wordml" xmlns:w15="http://schemas.microsoft.com/office/word/2012/wordml" xmlns:w16cid="http://schemas.microsoft.com/office/word/2016/wordml/cid" xmlns:w16se="http://schemas.microsoft.com/office/word/2015/wordml/symex" xmlns:wpg="http://schemas.microsoft.com/office/word/2010/wordprocessingGroup" xmlns:wpi="http://schemas.microsoft.com/office/word/2010/wordprocessingInk" xmlns:wne="http://schemas.microsoft.com/office/word/2006/wordml" xmlns:wps="http://schemas.microsoft.com/office/word/2010/wordprocessingShape" mc:Ignorable="w14 w15 w16se w16cid wp14">
+  <w:p>
+    <w:pPr>
+      <w:pStyle w:val="Footer"/>
+    </w:pPr>
+  </w:p>
+</w:ftr>
+</file>
+
+<file path=word/footer3.xml><?xml version="1.0" encoding="utf-8"?>
+<w:ftr xmlns:wpc="http://schemas.microsoft.com/office/word/2010/wordprocessingCanvas" xmlns:cx="http://schemas.microsoft.com/office/drawing/2014/chartex" xmlns:cx1="http://schemas.microsoft.com/office/drawing/2015/9/8/chartex" xmlns:cx2="http://schemas.microsoft.com/office/drawing/2015/10/21/chartex" xmlns:cx3="http://schemas.microsoft.com/office/drawing/2016/5/9/chartex" xmlns:cx4="http://schemas.microsoft.com/office/drawing/2016/5/10/chartex" xmlns:cx5="http://schemas.microsoft.com/office/drawing/2016/5/11/chartex" xmlns:cx6="http://schemas.microsoft.com/office/drawing/2016/5/12/chartex" xmlns:cx7="http://schemas.microsoft.com/office/drawing/2016/5/13/chartex" xmlns:cx8="http://schemas.microsoft.com/office/drawing/2016/5/14/chartex" xmlns:mc="http://schemas.openxmlformats.org/markup-compatibility/2006" xmlns:aink="http://schemas.microsoft.com/office/drawing/2016/ink" xmlns:am3d="http://schemas.microsoft.com/office/drawing/2017/model3d" xmlns:o="urn:schemas-microsoft-com:office:office" xmlns:r="http://schemas.openxmlformats.org/officeDocument/2006/relationships" xmlns:m="http://schemas.openxmlformats.org/officeDocument/2006/math" xmlns:v="urn:schemas-microsoft-com:vml" xmlns:wp14="http://schemas.microsoft.com/office/word/2010/wordprocessingDrawing" xmlns:wp="http://schemas.openxmlformats.org/drawingml/2006/wordprocessingDrawing" xmlns:w10="urn:schemas-microsoft-com:office:word" xmlns:w="http://schemas.openxmlformats.org/wordprocessingml/2006/main" xmlns:w14="http://schemas.microsoft.com/office/word/2010/wordml" xmlns:w15="http://schemas.microsoft.com/office/word/2012/wordml" xmlns:w16cid="http://schemas.microsoft.com/office/word/2016/wordml/cid" xmlns:w16se="http://schemas.microsoft.com/office/word/2015/wordml/symex" xmlns:wpg="http://schemas.microsoft.com/office/word/2010/wordprocessingGroup" xmlns:wpi="http://schemas.microsoft.com/office/word/2010/wordprocessingInk" xmlns:wne="http://schemas.microsoft.com/office/word/2006/wordml" xmlns:wps="http://schemas.microsoft.com/office/word/2010/wordprocessingShape" mc:Ignorable="w14 w15 w16se w16cid wp14">
+  <w:p>
+    <w:pPr>
+      <w:pStyle w:val="Footer"/>
+    </w:pPr>
+  </w:p>
+</w:ftr>
+</file>
+
 <file path=word/footnotes.xml><?xml version="1.0" encoding="utf-8"?>
 <w:footnotes xmlns:wpc="http://schemas.microsoft.com/office/word/2010/wordprocessingCanvas" xmlns:cx="http://schemas.microsoft.com/office/drawing/2014/chartex" xmlns:cx1="http://schemas.microsoft.com/office/drawing/2015/9/8/chartex" xmlns:cx2="http://schemas.microsoft.com/office/drawing/2015/10/21/chartex" xmlns:cx3="http://schemas.microsoft.com/office/drawing/2016/5/9/chartex" xmlns:cx4="http://schemas.microsoft.com/office/drawing/2016/5/10/chartex" xmlns:cx5="http://schemas.microsoft.com/office/drawing/2016/5/11/chartex" xmlns:cx6="http://schemas.microsoft.com/office/drawing/2016/5/12/chartex" xmlns:cx7="http://schemas.microsoft.com/office/drawing/2016/5/13/chartex" xmlns:cx8="http://schemas.microsoft.com/office/drawing/2016/5/14/chartex" xmlns:mc="http://schemas.openxmlformats.org/markup-compatibility/2006" xmlns:aink="http://schemas.microsoft.com/office/drawing/2016/ink" xmlns:am3d="http://schemas.microsoft.com/office/drawing/2017/model3d" xmlns:o="urn:schemas-microsoft-com:office:office" xmlns:r="http://schemas.openxmlformats.org/officeDocument/2006/relationships" xmlns:m="http://schemas.openxmlformats.org/officeDocument/2006/math" xmlns:v="urn:schemas-microsoft-com:vml" xmlns:wp14="http://schemas.microsoft.com/office/word/2010/wordprocessingDrawing" xmlns:wp="http://schemas.openxmlformats.org/drawingml/2006/wordprocessingDrawing" xmlns:w10="urn:schemas-microsoft-com:office:word" xmlns:w="http://schemas.openxmlformats.org/wordprocessingml/2006/main" xmlns:w14="http://schemas.microsoft.com/office/word/2010/wordml" xmlns:w15="http://schemas.microsoft.com/office/word/2012/wordml" xmlns:w16cid="http://schemas.microsoft.com/office/word/2016/wordml/cid" xmlns:w16se="http://schemas.microsoft.com/office/word/2015/wordml/symex" xmlns:wpg="http://schemas.microsoft.com/office/word/2010/wordprocessingGroup" xmlns:wpi="http://schemas.microsoft.com/office/word/2010/wordprocessingInk" xmlns:wne="http://schemas.microsoft.com/office/word/2006/wordml" xmlns:wps="http://schemas.microsoft.com/office/word/2010/wordprocessingShape" mc:Ignorable="w14 w15 w16se w16cid wp14">
   <w:footnote w:type="separator" w:id="-1">
@@ -12317,6 +12337,16 @@
 </file>
 
 <file path=word/header1.xml><?xml version="1.0" encoding="utf-8"?>
+<w:hdr xmlns:wpc="http://schemas.microsoft.com/office/word/2010/wordprocessingCanvas" xmlns:cx="http://schemas.microsoft.com/office/drawing/2014/chartex" xmlns:cx1="http://schemas.microsoft.com/office/drawing/2015/9/8/chartex" xmlns:cx2="http://schemas.microsoft.com/office/drawing/2015/10/21/chartex" xmlns:cx3="http://schemas.microsoft.com/office/drawing/2016/5/9/chartex" xmlns:cx4="http://schemas.microsoft.com/office/drawing/2016/5/10/chartex" xmlns:cx5="http://schemas.microsoft.com/office/drawing/2016/5/11/chartex" xmlns:cx6="http://schemas.microsoft.com/office/drawing/2016/5/12/chartex" xmlns:cx7="http://schemas.microsoft.com/office/drawing/2016/5/13/chartex" xmlns:cx8="http://schemas.microsoft.com/office/drawing/2016/5/14/chartex" xmlns:mc="http://schemas.openxmlformats.org/markup-compatibility/2006" xmlns:aink="http://schemas.microsoft.com/office/drawing/2016/ink" xmlns:am3d="http://schemas.microsoft.com/office/drawing/2017/model3d" xmlns:o="urn:schemas-microsoft-com:office:office" xmlns:r="http://schemas.openxmlformats.org/officeDocument/2006/relationships" xmlns:m="http://schemas.openxmlformats.org/officeDocument/2006/math" xmlns:v="urn:schemas-microsoft-com:vml" xmlns:wp14="http://schemas.microsoft.com/office/word/2010/wordprocessingDrawing" xmlns:wp="http://schemas.openxmlformats.org/drawingml/2006/wordprocessingDrawing" xmlns:w10="urn:schemas-microsoft-com:office:word" xmlns:w="http://schemas.openxmlformats.org/wordprocessingml/2006/main" xmlns:w14="http://schemas.microsoft.com/office/word/2010/wordml" xmlns:w15="http://schemas.microsoft.com/office/word/2012/wordml" xmlns:w16cid="http://schemas.microsoft.com/office/word/2016/wordml/cid" xmlns:w16se="http://schemas.microsoft.com/office/word/2015/wordml/symex" xmlns:wpg="http://schemas.microsoft.com/office/word/2010/wordprocessingGroup" xmlns:wpi="http://schemas.microsoft.com/office/word/2010/wordprocessingInk" xmlns:wne="http://schemas.microsoft.com/office/word/2006/wordml" xmlns:wps="http://schemas.microsoft.com/office/word/2010/wordprocessingShape" mc:Ignorable="w14 w15 w16se w16cid wp14">
+  <w:p>
+    <w:pPr>
+      <w:pStyle w:val="Header"/>
+    </w:pPr>
+  </w:p>
+</w:hdr>
+</file>
+
+<file path=word/header2.xml><?xml version="1.0" encoding="utf-8"?>
 <w:hdr xmlns:wpc="http://schemas.microsoft.com/office/word/2010/wordprocessingCanvas" xmlns:cx="http://schemas.microsoft.com/office/drawing/2014/chartex" xmlns:cx1="http://schemas.microsoft.com/office/drawing/2015/9/8/chartex" xmlns:cx2="http://schemas.microsoft.com/office/drawing/2015/10/21/chartex" xmlns:cx3="http://schemas.microsoft.com/office/drawing/2016/5/9/chartex" xmlns:cx4="http://schemas.microsoft.com/office/drawing/2016/5/10/chartex" xmlns:cx5="http://schemas.microsoft.com/office/drawing/2016/5/11/chartex" xmlns:cx6="http://schemas.microsoft.com/office/drawing/2016/5/12/chartex" xmlns:cx7="http://schemas.microsoft.com/office/drawing/2016/5/13/chartex" xmlns:cx8="http://schemas.microsoft.com/office/drawing/2016/5/14/chartex" xmlns:mc="http://schemas.openxmlformats.org/markup-compatibility/2006" xmlns:aink="http://schemas.microsoft.com/office/drawing/2016/ink" xmlns:am3d="http://schemas.microsoft.com/office/drawing/2017/model3d" xmlns:o="urn:schemas-microsoft-com:office:office" xmlns:r="http://schemas.openxmlformats.org/officeDocument/2006/relationships" xmlns:m="http://schemas.openxmlformats.org/officeDocument/2006/math" xmlns:v="urn:schemas-microsoft-com:vml" xmlns:wp14="http://schemas.microsoft.com/office/word/2010/wordprocessingDrawing" xmlns:wp="http://schemas.openxmlformats.org/drawingml/2006/wordprocessingDrawing" xmlns:w10="urn:schemas-microsoft-com:office:word" xmlns:w="http://schemas.openxmlformats.org/wordprocessingml/2006/main" xmlns:w14="http://schemas.microsoft.com/office/word/2010/wordml" xmlns:w15="http://schemas.microsoft.com/office/word/2012/wordml" xmlns:w16cid="http://schemas.microsoft.com/office/word/2016/wordml/cid" xmlns:w16se="http://schemas.microsoft.com/office/word/2015/wordml/symex" xmlns:wpg="http://schemas.microsoft.com/office/word/2010/wordprocessingGroup" xmlns:wpi="http://schemas.microsoft.com/office/word/2010/wordprocessingInk" xmlns:wne="http://schemas.microsoft.com/office/word/2006/wordml" xmlns:wps="http://schemas.microsoft.com/office/word/2010/wordprocessingShape" mc:Ignorable="w14 w15 w16se w16cid wp14">
   <w:p>
     <w:pPr>
@@ -12855,7 +12885,7 @@
 </w:hdr>
 </file>
 
-<file path=word/header2.xml><?xml version="1.0" encoding="utf-8"?>
+<file path=word/header3.xml><?xml version="1.0" encoding="utf-8"?>
 <w:hdr xmlns:wpc="http://schemas.microsoft.com/office/word/2010/wordprocessingCanvas" xmlns:cx="http://schemas.microsoft.com/office/drawing/2014/chartex" xmlns:cx1="http://schemas.microsoft.com/office/drawing/2015/9/8/chartex" xmlns:cx2="http://schemas.microsoft.com/office/drawing/2015/10/21/chartex" xmlns:cx3="http://schemas.microsoft.com/office/drawing/2016/5/9/chartex" xmlns:cx4="http://schemas.microsoft.com/office/drawing/2016/5/10/chartex" xmlns:cx5="http://schemas.microsoft.com/office/drawing/2016/5/11/chartex" xmlns:cx6="http://schemas.microsoft.com/office/drawing/2016/5/12/chartex" xmlns:cx7="http://schemas.microsoft.com/office/drawing/2016/5/13/chartex" xmlns:cx8="http://schemas.microsoft.com/office/drawing/2016/5/14/chartex" xmlns:mc="http://schemas.openxmlformats.org/markup-compatibility/2006" xmlns:aink="http://schemas.microsoft.com/office/drawing/2016/ink" xmlns:am3d="http://schemas.microsoft.com/office/drawing/2017/model3d" xmlns:o="urn:schemas-microsoft-com:office:office" xmlns:r="http://schemas.openxmlformats.org/officeDocument/2006/relationships" xmlns:m="http://schemas.openxmlformats.org/officeDocument/2006/math" xmlns:v="urn:schemas-microsoft-com:vml" xmlns:wp14="http://schemas.microsoft.com/office/word/2010/wordprocessingDrawing" xmlns:wp="http://schemas.openxmlformats.org/drawingml/2006/wordprocessingDrawing" xmlns:w10="urn:schemas-microsoft-com:office:word" xmlns:w="http://schemas.openxmlformats.org/wordprocessingml/2006/main" xmlns:w14="http://schemas.microsoft.com/office/word/2010/wordml" xmlns:w15="http://schemas.microsoft.com/office/word/2012/wordml" xmlns:w16cid="http://schemas.microsoft.com/office/word/2016/wordml/cid" xmlns:w16se="http://schemas.microsoft.com/office/word/2015/wordml/symex" xmlns:wpg="http://schemas.microsoft.com/office/word/2010/wordprocessingGroup" xmlns:wpi="http://schemas.microsoft.com/office/word/2010/wordprocessingInk" xmlns:wne="http://schemas.microsoft.com/office/word/2006/wordml" xmlns:wps="http://schemas.microsoft.com/office/word/2010/wordprocessingShape" mc:Ignorable="w14 w15 w16se w16cid wp14">
   <w:p>
     <w:pPr>
@@ -13282,15 +13312,15 @@
       <mc:AlternateContent>
         <mc:Choice Requires="wps">
           <w:drawing>
-            <wp:anchor distT="0" distB="0" distL="114300" distR="114300" simplePos="0" relativeHeight="251649536" behindDoc="0" locked="0" layoutInCell="1" allowOverlap="1" wp14:anchorId="2465B128" wp14:editId="6C4A1D6D">
+            <wp:anchor distT="0" distB="0" distL="114300" distR="114300" simplePos="0" relativeHeight="251649536" behindDoc="0" locked="0" layoutInCell="1" allowOverlap="1" wp14:anchorId="2465B128" wp14:editId="1336D05B">
               <wp:simplePos x="0" y="0"/>
               <wp:positionH relativeFrom="margin">
-                <wp:posOffset>-100937</wp:posOffset>
+                <wp:posOffset>-97790</wp:posOffset>
               </wp:positionH>
               <wp:positionV relativeFrom="paragraph">
-                <wp:posOffset>239395</wp:posOffset>
+                <wp:posOffset>238760</wp:posOffset>
               </wp:positionV>
-              <wp:extent cx="1178173" cy="1447800"/>
+              <wp:extent cx="1178173" cy="1485900"/>
               <wp:effectExtent l="0" t="0" r="0" b="0"/>
               <wp:wrapNone/>
               <wp:docPr id="5" name="Text Box 5"/>
@@ -13302,7 +13332,7 @@
                     <wps:spPr>
                       <a:xfrm>
                         <a:off x="0" y="0"/>
-                        <a:ext cx="1178173" cy="1447800"/>
+                        <a:ext cx="1178173" cy="1485900"/>
                       </a:xfrm>
                       <a:prstGeom prst="rect">
                         <a:avLst/>
@@ -14007,6 +14037,186 @@
                               </w:p>
                             </w:tc>
                           </w:tr>
+                          <w:tr>
+                            <w:trPr>
+                              <w:trHeight w:hRule="exact" w:val="242"/>
+                            </w:trPr>
+                            <w:tc>
+                              <w:tcPr>
+                                <w:tcW w:w="590" w:type="dxa"/>
+                                <w:vAlign w:val="center"/>
+                              </w:tcPr>
+                              <w:p>
+                                <w:pPr>
+                                  <w:bidi/>
+                                  <w:spacing w:after="0" w:line="216" w:lineRule="auto"/>
+                                  <w:suppressOverlap/>
+                                  <w:jc w:val="center"/>
+                                  <w:rPr>
+                                    <w:rFonts w:hint="cs"/>
+                                    <w:b/>
+                                    <w:bCs/>
+                                    <w:sz w:val="20"/>
+                                    <w:szCs w:val="20"/>
+                                    <w:rtl/>
+                                    <w:lang w:bidi="fa-IR"/>
+                                  </w:rPr>
+                                </w:pPr>
+                                <w:r>
+                                  <w:rPr>
+                                    <w:rFonts w:hint="cs"/>
+                                    <w:b/>
+                                    <w:bCs/>
+                                    <w:sz w:val="20"/>
+                                    <w:szCs w:val="20"/>
+                                    <w:rtl/>
+                                    <w:lang w:bidi="fa-IR"/>
+                                  </w:rPr>
+                                  <w:t>۷</w:t>
+                                </w:r>
+                              </w:p>
+                            </w:tc>
+                            <w:tc>
+                              <w:tcPr>
+                                <w:tcW w:w="716" w:type="dxa"/>
+                                <w:tcBorders>
+                                  <w:right w:val="single" w:sz="4" w:space="0" w:color="auto"/>
+                                </w:tcBorders>
+                                <w:vAlign w:val="center"/>
+                              </w:tcPr>
+                              <w:p>
+                                <w:pPr>
+                                  <w:bidi/>
+                                  <w:spacing w:after="0" w:line="216" w:lineRule="auto"/>
+                                  <w:suppressOverlap/>
+                                  <w:jc w:val="center"/>
+                                  <w:rPr>
+                                    <w:b/>
+                                    <w:bCs/>
+                                    <w:sz w:val="18"/>
+                                    <w:szCs w:val="18"/>
+                                    <w:rtl/>
+                                  </w:rPr>
+                                </w:pPr>
+                              </w:p>
+                            </w:tc>
+                            <w:tc>
+                              <w:tcPr>
+                                <w:tcW w:w="1796" w:type="dxa"/>
+                                <w:tcBorders>
+                                  <w:top w:val="nil"/>
+                                  <w:left w:val="single" w:sz="4" w:space="0" w:color="auto"/>
+                                  <w:bottom w:val="nil"/>
+                                  <w:right w:val="single" w:sz="4" w:space="0" w:color="auto"/>
+                                </w:tcBorders>
+                                <w:vAlign w:val="center"/>
+                              </w:tcPr>
+                              <w:p>
+                                <w:pPr>
+                                  <w:bidi/>
+                                  <w:spacing w:after="0" w:line="216" w:lineRule="auto"/>
+                                  <w:suppressOverlap/>
+                                  <w:jc w:val="center"/>
+                                  <w:rPr>
+                                    <w:b/>
+                                    <w:bCs/>
+                                    <w:sz w:val="18"/>
+                                    <w:szCs w:val="18"/>
+                                    <w:rtl/>
+                                  </w:rPr>
+                                </w:pPr>
+                              </w:p>
+                            </w:tc>
+                          </w:tr>
+                          <w:tr>
+                            <w:trPr>
+                              <w:trHeight w:hRule="exact" w:val="242"/>
+                            </w:trPr>
+                            <w:tc>
+                              <w:tcPr>
+                                <w:tcW w:w="590" w:type="dxa"/>
+                                <w:vAlign w:val="center"/>
+                              </w:tcPr>
+                              <w:p>
+                                <w:pPr>
+                                  <w:bidi/>
+                                  <w:spacing w:after="0" w:line="216" w:lineRule="auto"/>
+                                  <w:suppressOverlap/>
+                                  <w:jc w:val="center"/>
+                                  <w:rPr>
+                                    <w:b/>
+                                    <w:bCs/>
+                                    <w:sz w:val="20"/>
+                                    <w:szCs w:val="20"/>
+                                    <w:lang w:bidi="fa-IR"/>
+                                  </w:rPr>
+                                </w:pPr>
+                                <w:r>
+                                  <w:rPr>
+                                    <w:rFonts w:hint="cs"/>
+                                    <w:b/>
+                                    <w:bCs/>
+                                    <w:sz w:val="20"/>
+                                    <w:szCs w:val="20"/>
+                                    <w:rtl/>
+                                    <w:lang w:bidi="fa-IR"/>
+                                  </w:rPr>
+                                  <w:t>۸</w:t>
+                                </w:r>
+                              </w:p>
+                            </w:tc>
+                            <w:tc>
+                              <w:tcPr>
+                                <w:tcW w:w="716" w:type="dxa"/>
+                                <w:tcBorders>
+                                  <w:right w:val="single" w:sz="4" w:space="0" w:color="auto"/>
+                                </w:tcBorders>
+                                <w:vAlign w:val="center"/>
+                              </w:tcPr>
+                              <w:p>
+                                <w:pPr>
+                                  <w:bidi/>
+                                  <w:spacing w:after="0" w:line="216" w:lineRule="auto"/>
+                                  <w:suppressOverlap/>
+                                  <w:jc w:val="center"/>
+                                  <w:rPr>
+                                    <w:b/>
+                                    <w:bCs/>
+                                    <w:sz w:val="18"/>
+                                    <w:szCs w:val="18"/>
+                                    <w:rtl/>
+                                  </w:rPr>
+                                </w:pPr>
+                              </w:p>
+                            </w:tc>
+                            <w:tc>
+                              <w:tcPr>
+                                <w:tcW w:w="1796" w:type="dxa"/>
+                                <w:tcBorders>
+                                  <w:top w:val="nil"/>
+                                  <w:left w:val="single" w:sz="4" w:space="0" w:color="auto"/>
+                                  <w:bottom w:val="nil"/>
+                                  <w:right w:val="single" w:sz="4" w:space="0" w:color="auto"/>
+                                </w:tcBorders>
+                                <w:vAlign w:val="center"/>
+                              </w:tcPr>
+                              <w:p>
+                                <w:pPr>
+                                  <w:bidi/>
+                                  <w:spacing w:after="0" w:line="216" w:lineRule="auto"/>
+                                  <w:suppressOverlap/>
+                                  <w:jc w:val="center"/>
+                                  <w:rPr>
+                                    <w:b/>
+                                    <w:bCs/>
+                                    <w:sz w:val="18"/>
+                                    <w:szCs w:val="18"/>
+                                    <w:rtl/>
+                                  </w:rPr>
+                                </w:pPr>
+                              </w:p>
+                            </w:tc>
+                          </w:tr>
                         </w:tbl>
                         <w:p>
                           <w:pPr>
@@ -14035,7 +14245,7 @@
         </mc:Choice>
         <mc:Fallback>
           <w:pict>
-            <v:shape w14:anchorId="2465B128" id="Text Box 5" o:spid="_x0000_s1030" type="#_x0000_t202" style="position:absolute;left:0;text-align:left;margin-left:-7.95pt;margin-top:18.85pt;width:92.75pt;height:114pt;z-index:251649536;visibility:visible;mso-wrap-style:square;mso-width-percent:0;mso-height-percent:0;mso-wrap-distance-left:9pt;mso-wrap-distance-top:0;mso-wrap-distance-right:9pt;mso-wrap-distance-bottom:0;mso-position-horizontal:absolute;mso-position-horizontal-relative:margin;mso-position-vertical:absolute;mso-position-vertical-relative:text;mso-width-percent:0;mso-height-percent:0;mso-width-relative:margin;mso-height-relative:margin;v-text-anchor:top" o:gfxdata="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" filled="f" stroked="f" strokeweight=".5pt">
+            <v:shape w14:anchorId="2465B128" id="Text Box 5" o:spid="_x0000_s1030" type="#_x0000_t202" style="position:absolute;left:0;text-align:left;margin-left:-7.7pt;margin-top:18.8pt;width:92.75pt;height:117pt;z-index:251649536;visibility:visible;mso-wrap-style:square;mso-width-percent:0;mso-height-percent:0;mso-wrap-distance-left:9pt;mso-wrap-distance-top:0;mso-wrap-distance-right:9pt;mso-wrap-distance-bottom:0;mso-position-horizontal:absolute;mso-position-horizontal-relative:margin;mso-position-vertical:absolute;mso-position-vertical-relative:text;mso-width-percent:0;mso-height-percent:0;mso-width-relative:margin;mso-height-relative:margin;v-text-anchor:top" o:gfxdata="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" filled="f" stroked="f" strokeweight=".5pt">
               <v:textbox>
                 <w:txbxContent>
                   <w:tbl>
@@ -14716,6 +14926,186 @@
                         </w:p>
                       </w:tc>
                     </w:tr>
+                    <w:tr>
+                      <w:trPr>
+                        <w:trHeight w:hRule="exact" w:val="242"/>
+                      </w:trPr>
+                      <w:tc>
+                        <w:tcPr>
+                          <w:tcW w:w="590" w:type="dxa"/>
+                          <w:vAlign w:val="center"/>
+                        </w:tcPr>
+                        <w:p>
+                          <w:pPr>
+                            <w:bidi/>
+                            <w:spacing w:after="0" w:line="216" w:lineRule="auto"/>
+                            <w:suppressOverlap/>
+                            <w:jc w:val="center"/>
+                            <w:rPr>
+                              <w:rFonts w:hint="cs"/>
+                              <w:b/>
+                              <w:bCs/>
+                              <w:sz w:val="20"/>
+                              <w:szCs w:val="20"/>
+                              <w:rtl/>
+                              <w:lang w:bidi="fa-IR"/>
+                            </w:rPr>
+                          </w:pPr>
+                          <w:r>
+                            <w:rPr>
+                              <w:rFonts w:hint="cs"/>
+                              <w:b/>
+                              <w:bCs/>
+                              <w:sz w:val="20"/>
+                              <w:szCs w:val="20"/>
+                              <w:rtl/>
+                              <w:lang w:bidi="fa-IR"/>
+                            </w:rPr>
+                            <w:t>۷</w:t>
+                          </w:r>
+                        </w:p>
+                      </w:tc>
+                      <w:tc>
+                        <w:tcPr>
+                          <w:tcW w:w="716" w:type="dxa"/>
+                          <w:tcBorders>
+                            <w:right w:val="single" w:sz="4" w:space="0" w:color="auto"/>
+                          </w:tcBorders>
+                          <w:vAlign w:val="center"/>
+                        </w:tcPr>
+                        <w:p>
+                          <w:pPr>
+                            <w:bidi/>
+                            <w:spacing w:after="0" w:line="216" w:lineRule="auto"/>
+                            <w:suppressOverlap/>
+                            <w:jc w:val="center"/>
+                            <w:rPr>
+                              <w:b/>
+                              <w:bCs/>
+                              <w:sz w:val="18"/>
+                              <w:szCs w:val="18"/>
+                              <w:rtl/>
+                            </w:rPr>
+                          </w:pPr>
+                        </w:p>
+                      </w:tc>
+                      <w:tc>
+                        <w:tcPr>
+                          <w:tcW w:w="1796" w:type="dxa"/>
+                          <w:tcBorders>
+                            <w:top w:val="nil"/>
+                            <w:left w:val="single" w:sz="4" w:space="0" w:color="auto"/>
+                            <w:bottom w:val="nil"/>
+                            <w:right w:val="single" w:sz="4" w:space="0" w:color="auto"/>
+                          </w:tcBorders>
+                          <w:vAlign w:val="center"/>
+                        </w:tcPr>
+                        <w:p>
+                          <w:pPr>
+                            <w:bidi/>
+                            <w:spacing w:after="0" w:line="216" w:lineRule="auto"/>
+                            <w:suppressOverlap/>
+                            <w:jc w:val="center"/>
+                            <w:rPr>
+                              <w:b/>
+                              <w:bCs/>
+                              <w:sz w:val="18"/>
+                              <w:szCs w:val="18"/>
+                              <w:rtl/>
+                            </w:rPr>
+                          </w:pPr>
+                        </w:p>
+                      </w:tc>
+                    </w:tr>
+                    <w:tr>
+                      <w:trPr>
+                        <w:trHeight w:hRule="exact" w:val="242"/>
+                      </w:trPr>
+                      <w:tc>
+                        <w:tcPr>
+                          <w:tcW w:w="590" w:type="dxa"/>
+                          <w:vAlign w:val="center"/>
+                        </w:tcPr>
+                        <w:p>
+                          <w:pPr>
+                            <w:bidi/>
+                            <w:spacing w:after="0" w:line="216" w:lineRule="auto"/>
+                            <w:suppressOverlap/>
+                            <w:jc w:val="center"/>
+                            <w:rPr>
+                              <w:b/>
+                              <w:bCs/>
+                              <w:sz w:val="20"/>
+                              <w:szCs w:val="20"/>
+                              <w:lang w:bidi="fa-IR"/>
+                            </w:rPr>
+                          </w:pPr>
+                          <w:r>
+                            <w:rPr>
+                              <w:rFonts w:hint="cs"/>
+                              <w:b/>
+                              <w:bCs/>
+                              <w:sz w:val="20"/>
+                              <w:szCs w:val="20"/>
+                              <w:rtl/>
+                              <w:lang w:bidi="fa-IR"/>
+                            </w:rPr>
+                            <w:t>۸</w:t>
+                          </w:r>
+                        </w:p>
+                      </w:tc>
+                      <w:tc>
+                        <w:tcPr>
+                          <w:tcW w:w="716" w:type="dxa"/>
+                          <w:tcBorders>
+                            <w:right w:val="single" w:sz="4" w:space="0" w:color="auto"/>
+                          </w:tcBorders>
+                          <w:vAlign w:val="center"/>
+                        </w:tcPr>
+                        <w:p>
+                          <w:pPr>
+                            <w:bidi/>
+                            <w:spacing w:after="0" w:line="216" w:lineRule="auto"/>
+                            <w:suppressOverlap/>
+                            <w:jc w:val="center"/>
+                            <w:rPr>
+                              <w:b/>
+                              <w:bCs/>
+                              <w:sz w:val="18"/>
+                              <w:szCs w:val="18"/>
+                              <w:rtl/>
+                            </w:rPr>
+                          </w:pPr>
+                        </w:p>
+                      </w:tc>
+                      <w:tc>
+                        <w:tcPr>
+                          <w:tcW w:w="1796" w:type="dxa"/>
+                          <w:tcBorders>
+                            <w:top w:val="nil"/>
+                            <w:left w:val="single" w:sz="4" w:space="0" w:color="auto"/>
+                            <w:bottom w:val="nil"/>
+                            <w:right w:val="single" w:sz="4" w:space="0" w:color="auto"/>
+                          </w:tcBorders>
+                          <w:vAlign w:val="center"/>
+                        </w:tcPr>
+                        <w:p>
+                          <w:pPr>
+                            <w:bidi/>
+                            <w:spacing w:after="0" w:line="216" w:lineRule="auto"/>
+                            <w:suppressOverlap/>
+                            <w:jc w:val="center"/>
+                            <w:rPr>
+                              <w:b/>
+                              <w:bCs/>
+                              <w:sz w:val="18"/>
+                              <w:szCs w:val="18"/>
+                              <w:rtl/>
+                            </w:rPr>
+                          </w:pPr>
+                        </w:p>
+                      </w:tc>
+                    </w:tr>
                   </w:tbl>
                   <w:p>
                     <w:pPr>
@@ -15181,6 +15571,7 @@
               <w:lang w:bidi="fa-IR"/>
             </w:rPr>
           </w:pPr>
+          <w:bookmarkStart w:id="0" w:name="_GoBack" w:colFirst="3" w:colLast="3"/>
           <w:r>
             <w:rPr>
               <w:rFonts w:cs="B Titr" w:hint="cs"/>
@@ -15218,6 +15609,7 @@
         <w:p/>
       </w:tc>
     </w:tr>
+    <w:bookmarkEnd w:id="0"/>
     <w:tr>
       <w:tc>
         <w:tcPr>
@@ -15359,7 +15751,7 @@
         <v:path o:extrusionok="f" gradientshapeok="t" o:connecttype="rect"/>
         <o:lock v:ext="edit" aspectratio="t"/>
       </v:shapetype>
-      <v:shape id="_x0000_i1048" type="#_x0000_t75" style="width:11.25pt;height:11.25pt" o:bullet="t">
+      <v:shape id="_x0000_i1027" type="#_x0000_t75" style="width:11.25pt;height:11.25pt" o:bullet="t">
         <v:imagedata r:id="rId1" o:title="mso4629"/>
       </v:shape>
     </w:pict>
@@ -18996,7 +19388,7 @@
 </file>
 
 <file path=customXml/itemProps1.xml><?xml version="1.0" encoding="utf-8"?>
-<ds:datastoreItem xmlns:ds="http://schemas.openxmlformats.org/officeDocument/2006/customXml" ds:itemID="{606FC6EB-83D6-4BEE-BE2E-A36B5397653C}">
+<ds:datastoreItem xmlns:ds="http://schemas.openxmlformats.org/officeDocument/2006/customXml" ds:itemID="{F290FF69-CBD3-45FC-B092-F7A4FC221996}">
   <ds:schemaRefs>
     <ds:schemaRef ds:uri="http://schemas.openxmlformats.org/officeDocument/2006/bibliography"/>
   </ds:schemaRefs>

</xml_diff>